<commit_message>
Updated Lectures, Practices & Tutorials Jupyter Notebook
</commit_message>
<xml_diff>
--- a/Tutorials/Tutorial02/Tutorial 2.docx
+++ b/Tutorials/Tutorial02/Tutorial 2.docx
@@ -6,78 +6,6 @@
       <w:r>
         <w:t>Tutorial 2</w:t>
       </w:r>
-    </w:p>
-    <w:p>
-      <w:pPr>
-        <w:pStyle w:val="ListParagraph"/>
-        <w:numPr>
-          <w:ilvl w:val="0"/>
-          <w:numId w:val="3"/>
-        </w:numPr>
-      </w:pPr>
-    </w:p>
-    <w:p>
-      <w:pPr>
-        <w:pStyle w:val="ListParagraph"/>
-        <w:numPr>
-          <w:ilvl w:val="1"/>
-          <w:numId w:val="3"/>
-        </w:numPr>
-      </w:pPr>
-      <w:r>
-        <w:t>CPU: AMD Ryzen Threadripper 3990X – 64C / 128T / 2.9~4.3GHz</w:t>
-      </w:r>
-    </w:p>
-    <w:p>
-      <w:pPr>
-        <w:pStyle w:val="ListParagraph"/>
-        <w:numPr>
-          <w:ilvl w:val="1"/>
-          <w:numId w:val="3"/>
-        </w:numPr>
-      </w:pPr>
-      <w:r>
-        <w:t>Memory: G.Skill Trident Z Royal DDR4-4000</w:t>
-      </w:r>
-    </w:p>
-    <w:p>
-      <w:pPr>
-        <w:pStyle w:val="ListParagraph"/>
-        <w:numPr>
-          <w:ilvl w:val="1"/>
-          <w:numId w:val="3"/>
-        </w:numPr>
-      </w:pPr>
-      <w:r>
-        <w:t>Input</w:t>
-      </w:r>
-      <w:r>
-        <w:t>: Logitech G915 KB</w:t>
-      </w:r>
-    </w:p>
-    <w:p>
-      <w:pPr>
-        <w:pStyle w:val="ListParagraph"/>
-        <w:numPr>
-          <w:ilvl w:val="1"/>
-          <w:numId w:val="3"/>
-        </w:numPr>
-      </w:pPr>
-      <w:r>
-        <w:t>Output</w:t>
-      </w:r>
-      <w:r>
-        <w:t>: Samsung Odyssey G9</w:t>
-      </w:r>
-    </w:p>
-    <w:p>
-      <w:pPr>
-        <w:pStyle w:val="ListParagraph"/>
-        <w:numPr>
-          <w:ilvl w:val="0"/>
-          <w:numId w:val="3"/>
-        </w:numPr>
-      </w:pPr>
     </w:p>
     <w:p>
       <w:pPr>
@@ -156,12 +84,145 @@
     </w:p>
     <w:p>
       <w:pPr>
+        <w:ind w:firstLine="720"/>
+      </w:pPr>
+      <w:r>
+        <w:t xml:space="preserve">2a) </w:t>
+      </w:r>
+      <w:r>
+        <w:t>Which of the following statement(s) is / are TRUE?</w:t>
+      </w:r>
+    </w:p>
+    <w:p>
+      <w:pPr>
         <w:pStyle w:val="ListParagraph"/>
         <w:numPr>
           <w:ilvl w:val="0"/>
-          <w:numId w:val="3"/>
+          <w:numId w:val="4"/>
         </w:numPr>
-      </w:pPr>
+        <w:rPr>
+          <w:strike/>
+        </w:rPr>
+      </w:pPr>
+      <w:r>
+        <w:rPr>
+          <w:strike/>
+        </w:rPr>
+        <w:t>Only a very extensive ISA can support very complicated user program.</w:t>
+      </w:r>
+    </w:p>
+    <w:p>
+      <w:pPr>
+        <w:pStyle w:val="ListParagraph"/>
+        <w:numPr>
+          <w:ilvl w:val="0"/>
+          <w:numId w:val="4"/>
+        </w:numPr>
+      </w:pPr>
+      <w:r>
+        <w:t>By building on top of C, we can implement more advanced programming languages.</w:t>
+      </w:r>
+    </w:p>
+    <w:p>
+      <w:pPr>
+        <w:pStyle w:val="ListParagraph"/>
+        <w:numPr>
+          <w:ilvl w:val="0"/>
+          <w:numId w:val="4"/>
+        </w:numPr>
+      </w:pPr>
+      <w:r>
+        <w:t>ISA is an example of abstraction too.</w:t>
+      </w:r>
+    </w:p>
+    <w:p>
+      <w:pPr>
+        <w:pStyle w:val="ListParagraph"/>
+        <w:numPr>
+          <w:ilvl w:val="0"/>
+          <w:numId w:val="4"/>
+        </w:numPr>
+        <w:rPr>
+          <w:strike/>
+        </w:rPr>
+      </w:pPr>
+      <w:r>
+        <w:rPr>
+          <w:strike/>
+        </w:rPr>
+        <w:t>Using an abstraction requires the user to understand all the underlying details.</w:t>
+      </w:r>
+    </w:p>
+    <w:p>
+      <w:pPr>
+        <w:ind w:firstLine="720"/>
+      </w:pPr>
+      <w:r>
+        <w:t xml:space="preserve">2b) </w:t>
+      </w:r>
+      <w:r>
+        <w:t>Which of the following questions regarding ISA is / are TRUE?</w:t>
+      </w:r>
+    </w:p>
+    <w:p>
+      <w:pPr>
+        <w:pStyle w:val="ListParagraph"/>
+        <w:numPr>
+          <w:ilvl w:val="0"/>
+          <w:numId w:val="5"/>
+        </w:numPr>
+        <w:rPr>
+          <w:strike/>
+        </w:rPr>
+      </w:pPr>
+      <w:r>
+        <w:rPr>
+          <w:strike/>
+        </w:rPr>
+        <w:t>An ISA can only be implemented by one processor chip.</w:t>
+      </w:r>
+    </w:p>
+    <w:p>
+      <w:pPr>
+        <w:pStyle w:val="ListParagraph"/>
+        <w:numPr>
+          <w:ilvl w:val="0"/>
+          <w:numId w:val="5"/>
+        </w:numPr>
+      </w:pPr>
+      <w:r>
+        <w:t>Compiler need to know the ISA of a processor in order to do compilation</w:t>
+      </w:r>
+    </w:p>
+    <w:p>
+      <w:pPr>
+        <w:pStyle w:val="ListParagraph"/>
+        <w:numPr>
+          <w:ilvl w:val="0"/>
+          <w:numId w:val="5"/>
+        </w:numPr>
+      </w:pPr>
+      <w:r>
+        <w:t>Programmer of a high level programming language need to know the ISA in order to code.</w:t>
+      </w:r>
+    </w:p>
+    <w:p>
+      <w:pPr>
+        <w:pStyle w:val="ListParagraph"/>
+        <w:numPr>
+          <w:ilvl w:val="0"/>
+          <w:numId w:val="5"/>
+        </w:numPr>
+        <w:rPr>
+          <w:strike/>
+        </w:rPr>
+      </w:pPr>
+      <w:r>
+        <w:rPr>
+          <w:strike/>
+        </w:rPr>
+        <w:t>The same program written in high level programming language can be compiled for different ISAs.</w:t>
+      </w:r>
     </w:p>
     <w:tbl>
       <w:tblPr>
@@ -171,8 +232,8 @@
       </w:tblPr>
       <w:tblGrid>
         <w:gridCol w:w="2043"/>
-        <w:gridCol w:w="2043"/>
-        <w:gridCol w:w="729"/>
+        <w:gridCol w:w="2347"/>
+        <w:gridCol w:w="425"/>
         <w:gridCol w:w="2047"/>
         <w:gridCol w:w="1797"/>
         <w:gridCol w:w="1797"/>
@@ -208,7 +269,7 @@
         </w:tc>
         <w:tc>
           <w:tcPr>
-            <w:tcW w:w="2043" w:type="dxa"/>
+            <w:tcW w:w="2347" w:type="dxa"/>
             <w:vAlign w:val="center"/>
           </w:tcPr>
           <w:p>
@@ -236,7 +297,7 @@
         </w:tc>
         <w:tc>
           <w:tcPr>
-            <w:tcW w:w="729" w:type="dxa"/>
+            <w:tcW w:w="425" w:type="dxa"/>
             <w:vAlign w:val="center"/>
           </w:tcPr>
           <w:p>
@@ -434,7 +495,7 @@
         </w:tc>
         <w:tc>
           <w:tcPr>
-            <w:tcW w:w="2043" w:type="dxa"/>
+            <w:tcW w:w="2347" w:type="dxa"/>
             <w:vAlign w:val="center"/>
           </w:tcPr>
           <w:p>
@@ -497,7 +558,7 @@
         </w:tc>
         <w:tc>
           <w:tcPr>
-            <w:tcW w:w="729" w:type="dxa"/>
+            <w:tcW w:w="425" w:type="dxa"/>
             <w:vAlign w:val="center"/>
           </w:tcPr>
           <w:p>
@@ -705,7 +766,7 @@
         </w:tc>
         <w:tc>
           <w:tcPr>
-            <w:tcW w:w="2043" w:type="dxa"/>
+            <w:tcW w:w="2347" w:type="dxa"/>
             <w:vAlign w:val="center"/>
           </w:tcPr>
           <w:p>
@@ -750,7 +811,7 @@
         </w:tc>
         <w:tc>
           <w:tcPr>
-            <w:tcW w:w="729" w:type="dxa"/>
+            <w:tcW w:w="425" w:type="dxa"/>
             <w:vAlign w:val="center"/>
           </w:tcPr>
           <w:p>
@@ -911,7 +972,7 @@
         </w:tc>
         <w:tc>
           <w:tcPr>
-            <w:tcW w:w="2043" w:type="dxa"/>
+            <w:tcW w:w="2347" w:type="dxa"/>
             <w:vAlign w:val="center"/>
           </w:tcPr>
           <w:p>
@@ -971,7 +1032,7 @@
                 <w:sz w:val="18"/>
                 <w:szCs w:val="18"/>
               </w:rPr>
-              <w:t>laptop. g++ (a C++ compiler) is</w:t>
+              <w:t>laptop. g++ is</w:t>
             </w:r>
           </w:p>
           <w:p>
@@ -995,7 +1056,7 @@
         </w:tc>
         <w:tc>
           <w:tcPr>
-            <w:tcW w:w="729" w:type="dxa"/>
+            <w:tcW w:w="425" w:type="dxa"/>
             <w:vAlign w:val="center"/>
           </w:tcPr>
           <w:p>
@@ -1156,7 +1217,7 @@
         </w:tc>
         <w:tc>
           <w:tcPr>
-            <w:tcW w:w="2043" w:type="dxa"/>
+            <w:tcW w:w="2347" w:type="dxa"/>
             <w:vAlign w:val="center"/>
           </w:tcPr>
           <w:p>
@@ -1211,7 +1272,7 @@
         </w:tc>
         <w:tc>
           <w:tcPr>
-            <w:tcW w:w="729" w:type="dxa"/>
+            <w:tcW w:w="425" w:type="dxa"/>
             <w:vAlign w:val="center"/>
           </w:tcPr>
           <w:p>
@@ -1253,7 +1314,25 @@
                 <w:sz w:val="18"/>
                 <w:szCs w:val="18"/>
               </w:rPr>
-              <w:t>Compiled program on Mac is unix executable</w:t>
+              <w:t xml:space="preserve">Compiled program on Mac is </w:t>
+            </w:r>
+            <w:proofErr w:type="spellStart"/>
+            <w:r>
+              <w:rPr>
+                <w:rFonts w:ascii="Segoe UI" w:hAnsi="Segoe UI" w:cs="Segoe UI"/>
+                <w:sz w:val="18"/>
+                <w:szCs w:val="18"/>
+              </w:rPr>
+              <w:t>unix</w:t>
+            </w:r>
+            <w:proofErr w:type="spellEnd"/>
+            <w:r>
+              <w:rPr>
+                <w:rFonts w:ascii="Segoe UI" w:hAnsi="Segoe UI" w:cs="Segoe UI"/>
+                <w:sz w:val="18"/>
+                <w:szCs w:val="18"/>
+              </w:rPr>
+              <w:t xml:space="preserve"> executable</w:t>
             </w:r>
           </w:p>
         </w:tc>
@@ -1277,23 +1356,7 @@
                 <w:sz w:val="18"/>
                 <w:szCs w:val="18"/>
               </w:rPr>
-              <w:t>Same</w:t>
-            </w:r>
-            <w:r>
-              <w:rPr>
-                <w:rFonts w:ascii="Segoe UI" w:hAnsi="Segoe UI" w:cs="Segoe UI"/>
-                <w:sz w:val="18"/>
-                <w:szCs w:val="18"/>
-              </w:rPr>
-              <w:t xml:space="preserve"> </w:t>
-            </w:r>
-            <w:r>
-              <w:rPr>
-                <w:rFonts w:ascii="Segoe UI" w:hAnsi="Segoe UI" w:cs="Segoe UI"/>
-                <w:sz w:val="18"/>
-                <w:szCs w:val="18"/>
-              </w:rPr>
-              <w:t>(x86)</w:t>
+              <w:t>Same (x86)</w:t>
             </w:r>
           </w:p>
         </w:tc>
@@ -1389,19 +1452,29 @@
                 <w:szCs w:val="18"/>
               </w:rPr>
             </w:pPr>
-            <w:r>
-              <w:rPr>
-                <w:rFonts w:ascii="Segoe UI" w:hAnsi="Segoe UI" w:cs="Segoe UI"/>
-                <w:sz w:val="18"/>
-                <w:szCs w:val="18"/>
-              </w:rPr>
-              <w:t>Hello.class.</w:t>
-            </w:r>
-          </w:p>
-        </w:tc>
-        <w:tc>
-          <w:tcPr>
-            <w:tcW w:w="2043" w:type="dxa"/>
+            <w:proofErr w:type="spellStart"/>
+            <w:r>
+              <w:rPr>
+                <w:rFonts w:ascii="Segoe UI" w:hAnsi="Segoe UI" w:cs="Segoe UI"/>
+                <w:sz w:val="18"/>
+                <w:szCs w:val="18"/>
+              </w:rPr>
+              <w:t>Hello.class</w:t>
+            </w:r>
+            <w:proofErr w:type="spellEnd"/>
+            <w:r>
+              <w:rPr>
+                <w:rFonts w:ascii="Segoe UI" w:hAnsi="Segoe UI" w:cs="Segoe UI"/>
+                <w:sz w:val="18"/>
+                <w:szCs w:val="18"/>
+              </w:rPr>
+              <w:t>.</w:t>
+            </w:r>
+          </w:p>
+        </w:tc>
+        <w:tc>
+          <w:tcPr>
+            <w:tcW w:w="2347" w:type="dxa"/>
             <w:vAlign w:val="center"/>
           </w:tcPr>
           <w:p>
@@ -1422,7 +1495,25 @@
                 <w:sz w:val="18"/>
                 <w:szCs w:val="18"/>
               </w:rPr>
-              <w:t>The Java executable Hello.class is copied</w:t>
+              <w:t xml:space="preserve">The Java executable </w:t>
+            </w:r>
+            <w:proofErr w:type="spellStart"/>
+            <w:r>
+              <w:rPr>
+                <w:rFonts w:ascii="Segoe UI" w:hAnsi="Segoe UI" w:cs="Segoe UI"/>
+                <w:sz w:val="18"/>
+                <w:szCs w:val="18"/>
+              </w:rPr>
+              <w:t>Hello.class</w:t>
+            </w:r>
+            <w:proofErr w:type="spellEnd"/>
+            <w:r>
+              <w:rPr>
+                <w:rFonts w:ascii="Segoe UI" w:hAnsi="Segoe UI" w:cs="Segoe UI"/>
+                <w:sz w:val="18"/>
+                <w:szCs w:val="18"/>
+              </w:rPr>
+              <w:t xml:space="preserve"> is copied</w:t>
             </w:r>
           </w:p>
           <w:p>
@@ -1464,7 +1555,7 @@
         </w:tc>
         <w:tc>
           <w:tcPr>
-            <w:tcW w:w="729" w:type="dxa"/>
+            <w:tcW w:w="425" w:type="dxa"/>
             <w:vAlign w:val="center"/>
           </w:tcPr>
           <w:p>
@@ -1643,7 +1734,7 @@
         </w:tc>
         <w:tc>
           <w:tcPr>
-            <w:tcW w:w="2043" w:type="dxa"/>
+            <w:tcW w:w="2347" w:type="dxa"/>
             <w:vAlign w:val="center"/>
           </w:tcPr>
           <w:p>
@@ -1706,7 +1797,7 @@
         </w:tc>
         <w:tc>
           <w:tcPr>
-            <w:tcW w:w="729" w:type="dxa"/>
+            <w:tcW w:w="425" w:type="dxa"/>
             <w:vAlign w:val="center"/>
           </w:tcPr>
           <w:p>
@@ -1748,15 +1839,7 @@
                 <w:sz w:val="18"/>
                 <w:szCs w:val="18"/>
               </w:rPr>
-              <w:t>Same file extension with</w:t>
-            </w:r>
-            <w:r>
-              <w:rPr>
-                <w:rFonts w:ascii="Segoe UI" w:hAnsi="Segoe UI" w:cs="Segoe UI"/>
-                <w:sz w:val="18"/>
-                <w:szCs w:val="18"/>
-              </w:rPr>
-              <w:t xml:space="preserve"> the correct compiler</w:t>
+              <w:t>Same file extension with the correct compiler</w:t>
             </w:r>
           </w:p>
         </w:tc>
@@ -1913,6 +1996,184 @@
     </w:lvl>
   </w:abstractNum>
   <w:abstractNum w:abstractNumId="1" w15:restartNumberingAfterBreak="0">
+    <w:nsid w:val="2A2F02C7"/>
+    <w:multiLevelType w:val="hybridMultilevel"/>
+    <w:tmpl w:val="0B2CFC90"/>
+    <w:lvl w:ilvl="0" w:tplc="660C319E">
+      <w:start w:val="1"/>
+      <w:numFmt w:val="lowerLetter"/>
+      <w:lvlText w:val="%1."/>
+      <w:lvlJc w:val="left"/>
+      <w:pPr>
+        <w:ind w:left="1800" w:hanging="360"/>
+      </w:pPr>
+      <w:rPr>
+        <w:rFonts w:hint="default"/>
+      </w:rPr>
+    </w:lvl>
+    <w:lvl w:ilvl="1" w:tplc="08090019" w:tentative="1">
+      <w:start w:val="1"/>
+      <w:numFmt w:val="lowerLetter"/>
+      <w:lvlText w:val="%2."/>
+      <w:lvlJc w:val="left"/>
+      <w:pPr>
+        <w:ind w:left="2520" w:hanging="360"/>
+      </w:pPr>
+    </w:lvl>
+    <w:lvl w:ilvl="2" w:tplc="0809001B" w:tentative="1">
+      <w:start w:val="1"/>
+      <w:numFmt w:val="lowerRoman"/>
+      <w:lvlText w:val="%3."/>
+      <w:lvlJc w:val="right"/>
+      <w:pPr>
+        <w:ind w:left="3240" w:hanging="180"/>
+      </w:pPr>
+    </w:lvl>
+    <w:lvl w:ilvl="3" w:tplc="0809000F" w:tentative="1">
+      <w:start w:val="1"/>
+      <w:numFmt w:val="decimal"/>
+      <w:lvlText w:val="%4."/>
+      <w:lvlJc w:val="left"/>
+      <w:pPr>
+        <w:ind w:left="3960" w:hanging="360"/>
+      </w:pPr>
+    </w:lvl>
+    <w:lvl w:ilvl="4" w:tplc="08090019" w:tentative="1">
+      <w:start w:val="1"/>
+      <w:numFmt w:val="lowerLetter"/>
+      <w:lvlText w:val="%5."/>
+      <w:lvlJc w:val="left"/>
+      <w:pPr>
+        <w:ind w:left="4680" w:hanging="360"/>
+      </w:pPr>
+    </w:lvl>
+    <w:lvl w:ilvl="5" w:tplc="0809001B" w:tentative="1">
+      <w:start w:val="1"/>
+      <w:numFmt w:val="lowerRoman"/>
+      <w:lvlText w:val="%6."/>
+      <w:lvlJc w:val="right"/>
+      <w:pPr>
+        <w:ind w:left="5400" w:hanging="180"/>
+      </w:pPr>
+    </w:lvl>
+    <w:lvl w:ilvl="6" w:tplc="0809000F" w:tentative="1">
+      <w:start w:val="1"/>
+      <w:numFmt w:val="decimal"/>
+      <w:lvlText w:val="%7."/>
+      <w:lvlJc w:val="left"/>
+      <w:pPr>
+        <w:ind w:left="6120" w:hanging="360"/>
+      </w:pPr>
+    </w:lvl>
+    <w:lvl w:ilvl="7" w:tplc="08090019" w:tentative="1">
+      <w:start w:val="1"/>
+      <w:numFmt w:val="lowerLetter"/>
+      <w:lvlText w:val="%8."/>
+      <w:lvlJc w:val="left"/>
+      <w:pPr>
+        <w:ind w:left="6840" w:hanging="360"/>
+      </w:pPr>
+    </w:lvl>
+    <w:lvl w:ilvl="8" w:tplc="0809001B" w:tentative="1">
+      <w:start w:val="1"/>
+      <w:numFmt w:val="lowerRoman"/>
+      <w:lvlText w:val="%9."/>
+      <w:lvlJc w:val="right"/>
+      <w:pPr>
+        <w:ind w:left="7560" w:hanging="180"/>
+      </w:pPr>
+    </w:lvl>
+  </w:abstractNum>
+  <w:abstractNum w:abstractNumId="2" w15:restartNumberingAfterBreak="0">
+    <w:nsid w:val="432A5310"/>
+    <w:multiLevelType w:val="hybridMultilevel"/>
+    <w:tmpl w:val="195C2542"/>
+    <w:lvl w:ilvl="0" w:tplc="5290C53C">
+      <w:start w:val="1"/>
+      <w:numFmt w:val="lowerLetter"/>
+      <w:lvlText w:val="%1."/>
+      <w:lvlJc w:val="left"/>
+      <w:pPr>
+        <w:ind w:left="1800" w:hanging="360"/>
+      </w:pPr>
+      <w:rPr>
+        <w:rFonts w:hint="default"/>
+      </w:rPr>
+    </w:lvl>
+    <w:lvl w:ilvl="1" w:tplc="08090019" w:tentative="1">
+      <w:start w:val="1"/>
+      <w:numFmt w:val="lowerLetter"/>
+      <w:lvlText w:val="%2."/>
+      <w:lvlJc w:val="left"/>
+      <w:pPr>
+        <w:ind w:left="2520" w:hanging="360"/>
+      </w:pPr>
+    </w:lvl>
+    <w:lvl w:ilvl="2" w:tplc="0809001B" w:tentative="1">
+      <w:start w:val="1"/>
+      <w:numFmt w:val="lowerRoman"/>
+      <w:lvlText w:val="%3."/>
+      <w:lvlJc w:val="right"/>
+      <w:pPr>
+        <w:ind w:left="3240" w:hanging="180"/>
+      </w:pPr>
+    </w:lvl>
+    <w:lvl w:ilvl="3" w:tplc="0809000F" w:tentative="1">
+      <w:start w:val="1"/>
+      <w:numFmt w:val="decimal"/>
+      <w:lvlText w:val="%4."/>
+      <w:lvlJc w:val="left"/>
+      <w:pPr>
+        <w:ind w:left="3960" w:hanging="360"/>
+      </w:pPr>
+    </w:lvl>
+    <w:lvl w:ilvl="4" w:tplc="08090019" w:tentative="1">
+      <w:start w:val="1"/>
+      <w:numFmt w:val="lowerLetter"/>
+      <w:lvlText w:val="%5."/>
+      <w:lvlJc w:val="left"/>
+      <w:pPr>
+        <w:ind w:left="4680" w:hanging="360"/>
+      </w:pPr>
+    </w:lvl>
+    <w:lvl w:ilvl="5" w:tplc="0809001B" w:tentative="1">
+      <w:start w:val="1"/>
+      <w:numFmt w:val="lowerRoman"/>
+      <w:lvlText w:val="%6."/>
+      <w:lvlJc w:val="right"/>
+      <w:pPr>
+        <w:ind w:left="5400" w:hanging="180"/>
+      </w:pPr>
+    </w:lvl>
+    <w:lvl w:ilvl="6" w:tplc="0809000F" w:tentative="1">
+      <w:start w:val="1"/>
+      <w:numFmt w:val="decimal"/>
+      <w:lvlText w:val="%7."/>
+      <w:lvlJc w:val="left"/>
+      <w:pPr>
+        <w:ind w:left="6120" w:hanging="360"/>
+      </w:pPr>
+    </w:lvl>
+    <w:lvl w:ilvl="7" w:tplc="08090019" w:tentative="1">
+      <w:start w:val="1"/>
+      <w:numFmt w:val="lowerLetter"/>
+      <w:lvlText w:val="%8."/>
+      <w:lvlJc w:val="left"/>
+      <w:pPr>
+        <w:ind w:left="6840" w:hanging="360"/>
+      </w:pPr>
+    </w:lvl>
+    <w:lvl w:ilvl="8" w:tplc="0809001B" w:tentative="1">
+      <w:start w:val="1"/>
+      <w:numFmt w:val="lowerRoman"/>
+      <w:lvlText w:val="%9."/>
+      <w:lvlJc w:val="right"/>
+      <w:pPr>
+        <w:ind w:left="7560" w:hanging="180"/>
+      </w:pPr>
+    </w:lvl>
+  </w:abstractNum>
+  <w:abstractNum w:abstractNumId="3" w15:restartNumberingAfterBreak="0">
     <w:nsid w:val="59777ECA"/>
     <w:multiLevelType w:val="hybridMultilevel"/>
     <w:tmpl w:val="C07A9552"/>
@@ -2001,7 +2262,7 @@
       </w:pPr>
     </w:lvl>
   </w:abstractNum>
-  <w:abstractNum w:abstractNumId="2" w15:restartNumberingAfterBreak="0">
+  <w:abstractNum w:abstractNumId="4" w15:restartNumberingAfterBreak="0">
     <w:nsid w:val="5EFC44D7"/>
     <w:multiLevelType w:val="hybridMultilevel"/>
     <w:tmpl w:val="389AF538"/>
@@ -2090,14 +2351,109 @@
       </w:pPr>
     </w:lvl>
   </w:abstractNum>
+  <w:abstractNum w:abstractNumId="5" w15:restartNumberingAfterBreak="0">
+    <w:nsid w:val="773A3020"/>
+    <w:multiLevelType w:val="hybridMultilevel"/>
+    <w:tmpl w:val="DAE66AF2"/>
+    <w:lvl w:ilvl="0" w:tplc="08090019">
+      <w:start w:val="1"/>
+      <w:numFmt w:val="lowerLetter"/>
+      <w:lvlText w:val="%1."/>
+      <w:lvlJc w:val="left"/>
+      <w:pPr>
+        <w:ind w:left="1800" w:hanging="360"/>
+      </w:pPr>
+    </w:lvl>
+    <w:lvl w:ilvl="1" w:tplc="08090019" w:tentative="1">
+      <w:start w:val="1"/>
+      <w:numFmt w:val="lowerLetter"/>
+      <w:lvlText w:val="%2."/>
+      <w:lvlJc w:val="left"/>
+      <w:pPr>
+        <w:ind w:left="2520" w:hanging="360"/>
+      </w:pPr>
+    </w:lvl>
+    <w:lvl w:ilvl="2" w:tplc="0809001B" w:tentative="1">
+      <w:start w:val="1"/>
+      <w:numFmt w:val="lowerRoman"/>
+      <w:lvlText w:val="%3."/>
+      <w:lvlJc w:val="right"/>
+      <w:pPr>
+        <w:ind w:left="3240" w:hanging="180"/>
+      </w:pPr>
+    </w:lvl>
+    <w:lvl w:ilvl="3" w:tplc="0809000F" w:tentative="1">
+      <w:start w:val="1"/>
+      <w:numFmt w:val="decimal"/>
+      <w:lvlText w:val="%4."/>
+      <w:lvlJc w:val="left"/>
+      <w:pPr>
+        <w:ind w:left="3960" w:hanging="360"/>
+      </w:pPr>
+    </w:lvl>
+    <w:lvl w:ilvl="4" w:tplc="08090019" w:tentative="1">
+      <w:start w:val="1"/>
+      <w:numFmt w:val="lowerLetter"/>
+      <w:lvlText w:val="%5."/>
+      <w:lvlJc w:val="left"/>
+      <w:pPr>
+        <w:ind w:left="4680" w:hanging="360"/>
+      </w:pPr>
+    </w:lvl>
+    <w:lvl w:ilvl="5" w:tplc="0809001B" w:tentative="1">
+      <w:start w:val="1"/>
+      <w:numFmt w:val="lowerRoman"/>
+      <w:lvlText w:val="%6."/>
+      <w:lvlJc w:val="right"/>
+      <w:pPr>
+        <w:ind w:left="5400" w:hanging="180"/>
+      </w:pPr>
+    </w:lvl>
+    <w:lvl w:ilvl="6" w:tplc="0809000F" w:tentative="1">
+      <w:start w:val="1"/>
+      <w:numFmt w:val="decimal"/>
+      <w:lvlText w:val="%7."/>
+      <w:lvlJc w:val="left"/>
+      <w:pPr>
+        <w:ind w:left="6120" w:hanging="360"/>
+      </w:pPr>
+    </w:lvl>
+    <w:lvl w:ilvl="7" w:tplc="08090019" w:tentative="1">
+      <w:start w:val="1"/>
+      <w:numFmt w:val="lowerLetter"/>
+      <w:lvlText w:val="%8."/>
+      <w:lvlJc w:val="left"/>
+      <w:pPr>
+        <w:ind w:left="6840" w:hanging="360"/>
+      </w:pPr>
+    </w:lvl>
+    <w:lvl w:ilvl="8" w:tplc="0809001B" w:tentative="1">
+      <w:start w:val="1"/>
+      <w:numFmt w:val="lowerRoman"/>
+      <w:lvlText w:val="%9."/>
+      <w:lvlJc w:val="right"/>
+      <w:pPr>
+        <w:ind w:left="7560" w:hanging="180"/>
+      </w:pPr>
+    </w:lvl>
+  </w:abstractNum>
   <w:num w:numId="1">
-    <w:abstractNumId w:val="2"/>
+    <w:abstractNumId w:val="4"/>
   </w:num>
   <w:num w:numId="2">
     <w:abstractNumId w:val="0"/>
   </w:num>
   <w:num w:numId="3">
+    <w:abstractNumId w:val="3"/>
+  </w:num>
+  <w:num w:numId="4">
     <w:abstractNumId w:val="1"/>
+  </w:num>
+  <w:num w:numId="5">
+    <w:abstractNumId w:val="5"/>
+  </w:num>
+  <w:num w:numId="6">
+    <w:abstractNumId w:val="2"/>
   </w:num>
 </w:numbering>
 </file>
@@ -2225,6 +2581,7 @@
     <w:lsdException w:name="HTML Sample" w:semiHidden="1" w:unhideWhenUsed="1"/>
     <w:lsdException w:name="HTML Typewriter" w:semiHidden="1" w:unhideWhenUsed="1"/>
     <w:lsdException w:name="HTML Variable" w:semiHidden="1" w:unhideWhenUsed="1"/>
+    <w:lsdException w:name="Normal Table" w:semiHidden="1" w:unhideWhenUsed="1"/>
     <w:lsdException w:name="annotation subject" w:semiHidden="1" w:unhideWhenUsed="1"/>
     <w:lsdException w:name="No List" w:semiHidden="1" w:unhideWhenUsed="1"/>
     <w:lsdException w:name="Outline List 1" w:semiHidden="1" w:unhideWhenUsed="1"/>
@@ -2271,8 +2628,10 @@
     <w:lsdException w:name="Table Subtle 2" w:semiHidden="1" w:unhideWhenUsed="1"/>
     <w:lsdException w:name="Table Web 1" w:semiHidden="1" w:unhideWhenUsed="1"/>
     <w:lsdException w:name="Table Web 2" w:semiHidden="1" w:unhideWhenUsed="1"/>
+    <w:lsdException w:name="Table Web 3" w:semiHidden="1" w:unhideWhenUsed="1"/>
     <w:lsdException w:name="Balloon Text" w:semiHidden="1" w:unhideWhenUsed="1"/>
     <w:lsdException w:name="Table Grid" w:uiPriority="39"/>
+    <w:lsdException w:name="Table Theme" w:semiHidden="1" w:unhideWhenUsed="1"/>
     <w:lsdException w:name="Placeholder Text" w:semiHidden="1"/>
     <w:lsdException w:name="No Spacing" w:uiPriority="1" w:qFormat="1"/>
     <w:lsdException w:name="Light Shading" w:uiPriority="60"/>

</xml_diff>